<commit_message>
Report Update: Added the Kaggle link
</commit_message>
<xml_diff>
--- a/YouTube Trending Gb Report.docx
+++ b/YouTube Trending Gb Report.docx
@@ -41,13 +41,7 @@
         <w:t>Course:</w:t>
       </w:r>
       <w:r>
-        <w:t xml:space="preserve"> Programming for AI </w:t>
-      </w:r>
-      <w:r>
-        <w:t>—</w:t>
-      </w:r>
-      <w:r>
-        <w:t xml:space="preserve"> Complex Computing Problem </w:t>
+        <w:t xml:space="preserve"> Programming for AI — Complex Computing Problem </w:t>
       </w:r>
     </w:p>
     <w:p>
@@ -90,10 +84,7 @@
         <w:t>Project Title:</w:t>
       </w:r>
       <w:r>
-        <w:t xml:space="preserve"> </w:t>
-      </w:r>
-      <w:r>
-        <w:t xml:space="preserve">YouTube Trending Video Analyzer + Channel Insights Toolkit </w:t>
+        <w:t xml:space="preserve"> YouTube Trending Video Analyzer + Channel Insights Toolkit </w:t>
       </w:r>
     </w:p>
     <w:p>
@@ -117,13 +108,7 @@
         <w:t>GBvideos.csv</w:t>
       </w:r>
       <w:r>
-        <w:t xml:space="preserve"> (Kaggle </w:t>
-      </w:r>
-      <w:r>
-        <w:t>—</w:t>
-      </w:r>
-      <w:r>
-        <w:t xml:space="preserve"> YouTube Trending Videos, United Kingdom) </w:t>
+        <w:t xml:space="preserve"> (Kaggle — YouTube Trending Videos, United Kingdom) </w:t>
       </w:r>
     </w:p>
     <w:p>
@@ -2190,10 +2175,7 @@
         <w:ind w:right="40"/>
       </w:pPr>
       <w:r>
-        <w:t>YouTube creators and channel managers want actionable insights from trending-video data to understand what content gains visibility and why. The project answers questions such as: - Which channels and categories dominate trending lists in the UK? - What publishing times correlate with higher views? - Which video attributes (title length, tags, description length) correlate with engagement? - Which videos and channels have the highest engagement rates? - Provide a lightweight toolkit to quickly extract chann</w:t>
-      </w:r>
-      <w:r>
-        <w:t xml:space="preserve">el-level summaries and content recommendations. </w:t>
+        <w:t xml:space="preserve">YouTube creators and channel managers want actionable insights from trending-video data to understand what content gains visibility and why. The project answers questions such as: - Which channels and categories dominate trending lists in the UK? - What publishing times correlate with higher views? - Which video attributes (title length, tags, description length) correlate with engagement? - Which videos and channels have the highest engagement rates? - Provide a lightweight toolkit to quickly extract channel-level summaries and content recommendations. </w:t>
       </w:r>
     </w:p>
     <w:p>
@@ -2218,13 +2200,7 @@
         <w:t>Source:</w:t>
       </w:r>
       <w:r>
-        <w:t xml:space="preserve"> Kaggle </w:t>
-      </w:r>
-      <w:r>
-        <w:t>—</w:t>
-      </w:r>
-      <w:r>
-        <w:t xml:space="preserve"> </w:t>
+        <w:t xml:space="preserve"> Kaggle — </w:t>
       </w:r>
       <w:r>
         <w:rPr>
@@ -2233,13 +2209,7 @@
         <w:t>YouTube Trending Video Dataset</w:t>
       </w:r>
       <w:r>
-        <w:t xml:space="preserve"> (United Kingdom) </w:t>
-      </w:r>
-      <w:r>
-        <w:t>—</w:t>
-      </w:r>
-      <w:r>
-        <w:t xml:space="preserve"> </w:t>
+        <w:t xml:space="preserve"> (United Kingdom) — </w:t>
       </w:r>
       <w:r>
         <w:rPr>
@@ -3290,13 +3260,7 @@
         <w:ind w:right="40" w:hanging="360"/>
       </w:pPr>
       <w:r>
-        <w:t xml:space="preserve">Visualizations: Bar plots, histograms, scatter plots, box plots, time series charts </w:t>
-      </w:r>
-      <w:r>
-        <w:t>—</w:t>
-      </w:r>
-      <w:r>
-        <w:t xml:space="preserve"> all made with Matplotlib. </w:t>
+        <w:t xml:space="preserve">Visualizations: Bar plots, histograms, scatter plots, box plots, time series charts — all made with Matplotlib. </w:t>
       </w:r>
     </w:p>
     <w:p>
@@ -4688,19 +4652,7 @@
       </w:r>
       <w:proofErr w:type="spellEnd"/>
       <w:r>
-        <w:t xml:space="preserve"> </w:t>
-      </w:r>
-      <w:r>
-        <w:t>—</w:t>
-      </w:r>
-      <w:r>
-        <w:t xml:space="preserve"> hour of publish (0</w:t>
-      </w:r>
-      <w:r>
-        <w:t>–</w:t>
-      </w:r>
-      <w:r>
-        <w:t xml:space="preserve">23)  </w:t>
+        <w:t xml:space="preserve"> — hour of publish (0–23)  </w:t>
       </w:r>
     </w:p>
     <w:p>
@@ -4722,13 +4674,7 @@
       </w:r>
       <w:proofErr w:type="spellEnd"/>
       <w:r>
-        <w:t xml:space="preserve"> </w:t>
-      </w:r>
-      <w:r>
-        <w:t>—</w:t>
-      </w:r>
-      <w:r>
-        <w:t xml:space="preserve"> weekday name  </w:t>
+        <w:t xml:space="preserve"> — weekday name  </w:t>
       </w:r>
     </w:p>
     <w:p>
@@ -4750,13 +4696,7 @@
       </w:r>
       <w:proofErr w:type="spellEnd"/>
       <w:r>
-        <w:t xml:space="preserve"> </w:t>
-      </w:r>
-      <w:r>
-        <w:t>—</w:t>
-      </w:r>
-      <w:r>
-        <w:t xml:space="preserve"> number of words in title  </w:t>
+        <w:t xml:space="preserve"> — number of words in title  </w:t>
       </w:r>
     </w:p>
     <w:p>
@@ -4778,13 +4718,7 @@
       </w:r>
       <w:proofErr w:type="spellEnd"/>
       <w:r>
-        <w:t xml:space="preserve"> </w:t>
-      </w:r>
-      <w:r>
-        <w:t>—</w:t>
-      </w:r>
-      <w:r>
-        <w:t xml:space="preserve"> number of characters in description  </w:t>
+        <w:t xml:space="preserve"> — number of characters in description  </w:t>
       </w:r>
     </w:p>
     <w:p>
@@ -4804,13 +4738,7 @@
         <w:t>engagement</w:t>
       </w:r>
       <w:r>
-        <w:t xml:space="preserve"> </w:t>
-      </w:r>
-      <w:r>
-        <w:t>—</w:t>
-      </w:r>
-      <w:r>
-        <w:t xml:space="preserve"> (likes + </w:t>
+        <w:t xml:space="preserve"> — (likes + </w:t>
       </w:r>
       <w:proofErr w:type="spellStart"/>
       <w:r>
@@ -4840,13 +4768,7 @@
       </w:r>
       <w:proofErr w:type="spellEnd"/>
       <w:r>
-        <w:t xml:space="preserve"> </w:t>
-      </w:r>
-      <w:r>
-        <w:t>—</w:t>
-      </w:r>
-      <w:r>
-        <w:t xml:space="preserve"> likes / (likes + dislikes)  </w:t>
+        <w:t xml:space="preserve"> — likes / (likes + dislikes)  </w:t>
       </w:r>
     </w:p>
     <w:p>
@@ -4868,13 +4790,7 @@
       </w:r>
       <w:proofErr w:type="spellEnd"/>
       <w:r>
-        <w:t xml:space="preserve"> </w:t>
-      </w:r>
-      <w:r>
-        <w:t>—</w:t>
-      </w:r>
-      <w:r>
-        <w:t xml:space="preserve"> how many days from publish to trending </w:t>
+        <w:t xml:space="preserve"> — how many days from publish to trending </w:t>
       </w:r>
     </w:p>
     <w:p>
@@ -6227,13 +6143,7 @@
         <w:ind w:right="40" w:hanging="408"/>
       </w:pPr>
       <w:r>
-        <w:t xml:space="preserve">Top 10 Channels by Trending Appearances </w:t>
-      </w:r>
-      <w:r>
-        <w:t>—</w:t>
-      </w:r>
-      <w:r>
-        <w:t xml:space="preserve"> horizontal bar chart. </w:t>
+        <w:t xml:space="preserve">Top 10 Channels by Trending Appearances — horizontal bar chart. </w:t>
       </w:r>
     </w:p>
     <w:p>
@@ -6246,13 +6156,7 @@
         <w:ind w:right="40" w:hanging="408"/>
       </w:pPr>
       <w:r>
-        <w:t xml:space="preserve">Top 10 Videos by Views </w:t>
-      </w:r>
-      <w:r>
-        <w:t>—</w:t>
-      </w:r>
-      <w:r>
-        <w:t xml:space="preserve"> vertical bar chart (titles truncated). </w:t>
+        <w:t xml:space="preserve">Top 10 Videos by Views — vertical bar chart (titles truncated). </w:t>
       </w:r>
     </w:p>
     <w:p>
@@ -6265,13 +6169,7 @@
         <w:ind w:right="40" w:hanging="408"/>
       </w:pPr>
       <w:r>
-        <w:t xml:space="preserve">Category Distribution in Trending </w:t>
-      </w:r>
-      <w:r>
-        <w:t>—</w:t>
-      </w:r>
-      <w:r>
-        <w:t xml:space="preserve"> bar chart. </w:t>
+        <w:t xml:space="preserve">Category Distribution in Trending — bar chart. </w:t>
       </w:r>
     </w:p>
     <w:p>
@@ -6284,13 +6182,7 @@
         <w:ind w:right="40" w:hanging="408"/>
       </w:pPr>
       <w:r>
-        <w:t xml:space="preserve">Views vs Likes Scatter Plot (log-log) </w:t>
-      </w:r>
-      <w:r>
-        <w:t>—</w:t>
-      </w:r>
-      <w:r>
-        <w:t xml:space="preserve"> scatter with log scales. </w:t>
+        <w:t xml:space="preserve">Views vs Likes Scatter Plot (log-log) — scatter with log scales. </w:t>
       </w:r>
     </w:p>
     <w:p>
@@ -6303,13 +6195,7 @@
         <w:ind w:right="40" w:hanging="408"/>
       </w:pPr>
       <w:r>
-        <w:t xml:space="preserve">Average Views by Publish Hour </w:t>
-      </w:r>
-      <w:r>
-        <w:t>—</w:t>
-      </w:r>
-      <w:r>
-        <w:t xml:space="preserve"> line plot. </w:t>
+        <w:t xml:space="preserve">Average Views by Publish Hour — line plot. </w:t>
       </w:r>
     </w:p>
     <w:p>
@@ -6322,13 +6208,7 @@
         <w:ind w:right="40" w:hanging="408"/>
       </w:pPr>
       <w:r>
-        <w:t xml:space="preserve">Engagement Rate Histogram </w:t>
-      </w:r>
-      <w:r>
-        <w:t>—</w:t>
-      </w:r>
-      <w:r>
-        <w:t xml:space="preserve"> histogram. </w:t>
+        <w:t xml:space="preserve">Engagement Rate Histogram — histogram. </w:t>
       </w:r>
     </w:p>
     <w:p>
@@ -6341,13 +6221,7 @@
         <w:ind w:right="40" w:hanging="408"/>
       </w:pPr>
       <w:r>
-        <w:t xml:space="preserve">Days to Trend Histogram </w:t>
-      </w:r>
-      <w:r>
-        <w:t>—</w:t>
-      </w:r>
-      <w:r>
-        <w:t xml:space="preserve"> histogram. </w:t>
+        <w:t xml:space="preserve">Days to Trend Histogram — histogram. </w:t>
       </w:r>
     </w:p>
     <w:p>
@@ -6360,13 +6234,7 @@
         <w:ind w:right="40" w:hanging="408"/>
       </w:pPr>
       <w:r>
-        <w:t xml:space="preserve">Top Tags Bar Chart </w:t>
-      </w:r>
-      <w:r>
-        <w:t>—</w:t>
-      </w:r>
-      <w:r>
-        <w:t xml:space="preserve"> bar chart of top 25 tags. </w:t>
+        <w:t xml:space="preserve">Top Tags Bar Chart — bar chart of top 25 tags. </w:t>
       </w:r>
     </w:p>
     <w:p>
@@ -7894,13 +7762,7 @@
         <w:ind w:right="40" w:hanging="408"/>
       </w:pPr>
       <w:r>
-        <w:t>Most videos trend within 0</w:t>
-      </w:r>
-      <w:r>
-        <w:t>–</w:t>
-      </w:r>
-      <w:r>
-        <w:t xml:space="preserve">3 days of publishing. </w:t>
+        <w:t xml:space="preserve">Most videos trend within 0–3 days of publishing. </w:t>
       </w:r>
     </w:p>
     <w:p>
@@ -8490,13 +8352,7 @@
         <w:ind w:right="40" w:hanging="360"/>
       </w:pPr>
       <w:r>
-        <w:t>Publish 1</w:t>
-      </w:r>
-      <w:r>
-        <w:t>–</w:t>
-      </w:r>
-      <w:r>
-        <w:t xml:space="preserve">2 hours before identified peak hours. </w:t>
+        <w:t xml:space="preserve">Publish 1–2 hours before identified peak hours. </w:t>
       </w:r>
     </w:p>
     <w:p>
@@ -8538,13 +8394,7 @@
         <w:ind w:right="40" w:hanging="360"/>
       </w:pPr>
       <w:r>
-        <w:t>Include 5</w:t>
-      </w:r>
-      <w:r>
-        <w:t>–</w:t>
-      </w:r>
-      <w:r>
-        <w:t xml:space="preserve">10 relevant tags and place keywords in the first 100 characters of the description. </w:t>
+        <w:t xml:space="preserve">Include 5–10 relevant tags and place keywords in the first 100 characters of the description. </w:t>
       </w:r>
     </w:p>
     <w:p>
@@ -8587,10 +8437,7 @@
         <w:ind w:right="40" w:hanging="360"/>
       </w:pPr>
       <w:r>
-        <w:t>Maintain consistent posting schedule to build a channel’s chance to trend.</w:t>
-      </w:r>
-      <w:r>
-        <w:t xml:space="preserve"> </w:t>
+        <w:t xml:space="preserve">Maintain consistent posting schedule to build a channel’s chance to trend. </w:t>
       </w:r>
     </w:p>
     <w:p>
@@ -9235,10 +9082,7 @@
         <w:ind w:right="40" w:hanging="360"/>
       </w:pPr>
       <w:r>
-        <w:t>Future work: integrate YouTube API, comment-</w:t>
-      </w:r>
-      <w:r>
-        <w:t xml:space="preserve">sentiment analysis, predictive </w:t>
+        <w:t xml:space="preserve">Future work: integrate YouTube API, comment-sentiment analysis, predictive </w:t>
       </w:r>
       <w:proofErr w:type="spellStart"/>
       <w:r>
@@ -9833,22 +9677,22 @@
         <w:ind w:right="40" w:hanging="360"/>
       </w:pPr>
       <w:r>
-        <w:t xml:space="preserve">Kaggle </w:t>
-      </w:r>
-      <w:r>
-        <w:t>—</w:t>
-      </w:r>
-      <w:r>
-        <w:t xml:space="preserve"> YouTube Trending Video dataset (GB) </w:t>
-      </w:r>
-    </w:p>
-    <w:p>
-      <w:pPr>
-        <w:spacing w:after="33" w:line="259" w:lineRule="auto"/>
-        <w:ind w:left="720" w:firstLine="0"/>
-      </w:pPr>
-      <w:r>
-        <w:t xml:space="preserve"> </w:t>
+        <w:t xml:space="preserve">Kaggle — YouTube Trending Video dataset (GB) </w:t>
+      </w:r>
+    </w:p>
+    <w:p>
+      <w:pPr>
+        <w:ind w:right="40"/>
+        <w:jc w:val="center"/>
+      </w:pPr>
+      <w:r>
+        <w:t>https://www.kaggle.com/datasets/datasnaek/youtube</w:t>
+      </w:r>
+      <w:r>
+        <w:t>-</w:t>
+      </w:r>
+      <w:r>
+        <w:t>new?resource=download&amp;select=GBvideos.csv</w:t>
       </w:r>
     </w:p>
     <w:p>

</xml_diff>